<commit_message>
updated assignment 08 doc
</commit_message>
<xml_diff>
--- a/assignments/_PythonClass/Assignment08/Assignment08_KyleBiondich.docx
+++ b/assignments/_PythonClass/Assignment08/Assignment08_KyleBiondich.docx
@@ -104,12 +104,7 @@
         <w:t xml:space="preserve"> </w:t>
       </w:r>
       <w:r>
-        <w:t>constructor, parameters, and methods, as well as the</w:t>
-      </w:r>
-      <w:bookmarkStart w:id="0" w:name="_GoBack"/>
-      <w:bookmarkEnd w:id="0"/>
-      <w:r>
-        <w:t xml:space="preserve"> file processor and IO methods for reading, writing, and saving data to a text file.</w:t>
+        <w:t>constructor, parameters, and methods, as well as the file processor and IO methods for reading, writing, and saving data to a text file.</w:t>
       </w:r>
     </w:p>
     <w:p>
@@ -141,6 +136,9 @@
     </w:p>
     <w:p>
       <w:r>
+        <w:rPr>
+          <w:noProof/>
+        </w:rPr>
         <w:drawing>
           <wp:inline distT="0" distB="0" distL="0" distR="0" wp14:anchorId="1BBE76B4" wp14:editId="2217EE70">
             <wp:extent cx="5943600" cy="1750060"/>
@@ -214,6 +212,7 @@
       <w:r>
         <w:rPr>
           <w:rStyle w:val="IntenseEmphasis"/>
+          <w:noProof/>
         </w:rPr>
         <w:lastRenderedPageBreak/>
         <w:drawing>
@@ -307,6 +306,7 @@
       <w:r>
         <w:rPr>
           <w:rStyle w:val="IntenseEmphasis"/>
+          <w:noProof/>
         </w:rPr>
         <w:drawing>
           <wp:inline distT="0" distB="0" distL="0" distR="0" wp14:anchorId="20116CDA" wp14:editId="2EED9A79">
@@ -393,6 +393,7 @@
       <w:r>
         <w:rPr>
           <w:rStyle w:val="IntenseEmphasis"/>
+          <w:noProof/>
         </w:rPr>
         <w:lastRenderedPageBreak/>
         <w:drawing>
@@ -480,6 +481,7 @@
       <w:r>
         <w:rPr>
           <w:rStyle w:val="IntenseEmphasis"/>
+          <w:noProof/>
         </w:rPr>
         <w:drawing>
           <wp:inline distT="0" distB="0" distL="0" distR="0" wp14:anchorId="03C5F8F0" wp14:editId="5CEBB8EC">
@@ -584,7 +586,55 @@
     </w:p>
     <w:p>
       <w:r>
-        <w:t xml:space="preserve">g. </w:t>
+        <w:t xml:space="preserve">The first task was to add the code for the constructor for the products class that contained properties </w:t>
+      </w:r>
+      <w:proofErr w:type="spellStart"/>
+      <w:r>
+        <w:t>product_name</w:t>
+      </w:r>
+      <w:proofErr w:type="spellEnd"/>
+      <w:r>
+        <w:t xml:space="preserve"> and </w:t>
+      </w:r>
+      <w:proofErr w:type="spellStart"/>
+      <w:r>
+        <w:t>product_price</w:t>
+      </w:r>
+      <w:proofErr w:type="spellEnd"/>
+      <w:r>
+        <w:t xml:space="preserve">. This was done by first creating the initialization method and passing in self, </w:t>
+      </w:r>
+      <w:proofErr w:type="spellStart"/>
+      <w:r>
+        <w:t>product_name</w:t>
+      </w:r>
+      <w:proofErr w:type="spellEnd"/>
+      <w:r>
+        <w:t xml:space="preserve">, and </w:t>
+      </w:r>
+      <w:proofErr w:type="spellStart"/>
+      <w:r>
+        <w:t>product_price</w:t>
+      </w:r>
+      <w:proofErr w:type="spellEnd"/>
+      <w:r>
+        <w:t xml:space="preserve">, then setting them to the object upon initialization, as can be seen in lines 27 through 31 in Figure 6. Next, the properties were defined along with their setter methods, lines 33 through 54 in Figure 6. And </w:t>
+      </w:r>
+      <w:proofErr w:type="gramStart"/>
+      <w:r>
+        <w:t>finally</w:t>
+      </w:r>
+      <w:proofErr w:type="gramEnd"/>
+      <w:r>
+        <w:t xml:space="preserve"> the </w:t>
+      </w:r>
+      <w:proofErr w:type="spellStart"/>
+      <w:r>
+        <w:t>to_string</w:t>
+      </w:r>
+      <w:proofErr w:type="spellEnd"/>
+      <w:r>
+        <w:t xml:space="preserve"> method was created in a methods subsection, lines 56 through 62 in Figure 6.</w:t>
       </w:r>
     </w:p>
     <w:p>
@@ -592,6 +642,9 @@
         <w:jc w:val="center"/>
       </w:pPr>
       <w:r>
+        <w:rPr>
+          <w:noProof/>
+        </w:rPr>
         <w:lastRenderedPageBreak/>
         <w:drawing>
           <wp:inline distT="0" distB="0" distL="0" distR="0" wp14:anchorId="3421AF40" wp14:editId="3C3DA1E9">
@@ -673,10 +726,34 @@
     </w:p>
     <w:p>
       <w:r>
-        <w:t>t</w:t>
-      </w:r>
-      <w:r>
-        <w:t>.</w:t>
+        <w:t xml:space="preserve">The next class is the </w:t>
+      </w:r>
+      <w:proofErr w:type="spellStart"/>
+      <w:r>
+        <w:t>FileProcessor</w:t>
+      </w:r>
+      <w:proofErr w:type="spellEnd"/>
+      <w:r>
+        <w:t xml:space="preserve"> class, where functions pertaining to data processing into and out of a file are contained. </w:t>
+      </w:r>
+      <w:r>
+        <w:t xml:space="preserve">The first method, </w:t>
+      </w:r>
+      <w:proofErr w:type="spellStart"/>
+      <w:r>
+        <w:t>read_data_from_file</w:t>
+      </w:r>
+      <w:proofErr w:type="spellEnd"/>
+      <w:r>
+        <w:t xml:space="preserve">, lines 80-94 in Figure 7, reads data from a file into a list of objects. The next method, </w:t>
+      </w:r>
+      <w:proofErr w:type="spellStart"/>
+      <w:r>
+        <w:t>save_data_to_file</w:t>
+      </w:r>
+      <w:proofErr w:type="spellEnd"/>
+      <w:r>
+        <w:t xml:space="preserve">, lines 97-108 in Figure 7, writes data from a list of objects to a products.txt file. </w:t>
       </w:r>
     </w:p>
     <w:p>
@@ -697,6 +774,7 @@
       <w:r>
         <w:rPr>
           <w:rStyle w:val="IntenseEmphasis"/>
+          <w:noProof/>
         </w:rPr>
         <w:lastRenderedPageBreak/>
         <w:drawing>
@@ -781,15 +859,54 @@
     </w:p>
     <w:p>
       <w:r>
-        <w:t>u</w:t>
-      </w:r>
-      <w:r>
-        <w:t xml:space="preserve">. </w:t>
+        <w:t xml:space="preserve">The IO class contains the </w:t>
+      </w:r>
+      <w:r>
+        <w:t xml:space="preserve">methods that pertain to interaction with the user. The first, </w:t>
+      </w:r>
+      <w:proofErr w:type="spellStart"/>
+      <w:r>
+        <w:t>print_menu_items</w:t>
+      </w:r>
+      <w:proofErr w:type="spellEnd"/>
+      <w:r>
+        <w:t xml:space="preserve">, lines 125 through 136 in Figure 8, produces the printed menu list when called. The next method </w:t>
+      </w:r>
+      <w:proofErr w:type="spellStart"/>
+      <w:r>
+        <w:t>input_menu_choice</w:t>
+      </w:r>
+      <w:proofErr w:type="spellEnd"/>
+      <w:r>
+        <w:t xml:space="preserve">, lines 138 through 146 in Figure 8, gets the menu choice from the user. The next </w:t>
+      </w:r>
+      <w:r>
+        <w:lastRenderedPageBreak/>
+        <w:t xml:space="preserve">method, </w:t>
+      </w:r>
+      <w:proofErr w:type="spellStart"/>
+      <w:r>
+        <w:t>print_current_list_items</w:t>
+      </w:r>
+      <w:proofErr w:type="spellEnd"/>
+      <w:r>
+        <w:t xml:space="preserve">, lines 148 – 159 in Figure 8, shows the current items in the list of product objects. And lastly, the method </w:t>
+      </w:r>
+      <w:proofErr w:type="spellStart"/>
+      <w:r>
+        <w:t>input_product_data</w:t>
+      </w:r>
+      <w:proofErr w:type="spellEnd"/>
+      <w:r>
+        <w:t xml:space="preserve">, lines 161 – 174 in Figure 8, gets data for a product object from the user. </w:t>
       </w:r>
     </w:p>
     <w:p/>
     <w:p>
       <w:r>
+        <w:rPr>
+          <w:noProof/>
+        </w:rPr>
         <w:lastRenderedPageBreak/>
         <w:drawing>
           <wp:inline distT="0" distB="0" distL="0" distR="0" wp14:anchorId="5B1D8A5D" wp14:editId="36D67FF0">
@@ -854,13 +971,7 @@
         <w:rPr>
           <w:rStyle w:val="IntenseEmphasis"/>
         </w:rPr>
-        <w:t xml:space="preserve">IO </w:t>
-      </w:r>
-      <w:r>
-        <w:rPr>
-          <w:rStyle w:val="IntenseEmphasis"/>
-        </w:rPr>
-        <w:t>Class</w:t>
+        <w:t>IO Class</w:t>
       </w:r>
     </w:p>
     <w:p>
@@ -882,12 +993,17 @@
     </w:p>
     <w:p>
       <w:r>
-        <w:t xml:space="preserve">h. </w:t>
-      </w:r>
+        <w:t>The main body of the script</w:t>
+      </w:r>
+      <w:bookmarkStart w:id="0" w:name="_GoBack"/>
+      <w:bookmarkEnd w:id="0"/>
     </w:p>
     <w:p/>
     <w:p>
       <w:r>
+        <w:rPr>
+          <w:noProof/>
+        </w:rPr>
         <w:drawing>
           <wp:inline distT="0" distB="0" distL="0" distR="0" wp14:anchorId="4FBCB981" wp14:editId="1024853C">
             <wp:extent cx="5943600" cy="4883150"/>
@@ -980,138 +1096,6 @@
         <w:t>In summary, utilizing all the resources provided to the class and the online lecture, this paper outlines all the steps that were taken to create a python script that results in a successful execution of the intended outcome (Figure 1). Following the steps outlined above will allow for the audience to recreate the presented result.</w:t>
       </w:r>
     </w:p>
-    <w:p>
-      <w:r>
-        <w:br w:type="page"/>
-      </w:r>
-    </w:p>
-    <w:sdt>
-      <w:sdtPr>
-        <w:rPr>
-          <w:rFonts w:asciiTheme="minorHAnsi" w:eastAsiaTheme="minorEastAsia" w:hAnsiTheme="minorHAnsi" w:cstheme="minorBidi"/>
-          <w:b w:val="0"/>
-          <w:bCs w:val="0"/>
-          <w:spacing w:val="0"/>
-          <w:sz w:val="22"/>
-          <w:szCs w:val="22"/>
-        </w:rPr>
-        <w:id w:val="-1590917866"/>
-        <w:docPartObj>
-          <w:docPartGallery w:val="Bibliographies"/>
-          <w:docPartUnique/>
-        </w:docPartObj>
-      </w:sdtPr>
-      <w:sdtEndPr/>
-      <w:sdtContent>
-        <w:p>
-          <w:pPr>
-            <w:pStyle w:val="Heading1"/>
-          </w:pPr>
-          <w:r>
-            <w:t>References</w:t>
-          </w:r>
-        </w:p>
-        <w:sdt>
-          <w:sdtPr>
-            <w:id w:val="-573587230"/>
-            <w:bibliography/>
-          </w:sdtPr>
-          <w:sdtEndPr/>
-          <w:sdtContent>
-            <w:p>
-              <w:pPr>
-                <w:pStyle w:val="Bibliography"/>
-                <w:ind w:left="720" w:hanging="720"/>
-                <w:rPr>
-                  <w:noProof/>
-                  <w:sz w:val="24"/>
-                  <w:szCs w:val="24"/>
-                </w:rPr>
-              </w:pPr>
-              <w:r>
-                <w:fldChar w:fldCharType="begin"/>
-              </w:r>
-              <w:r>
-                <w:instrText xml:space="preserve"> BIBLIOGRAPHY </w:instrText>
-              </w:r>
-              <w:r>
-                <w:fldChar w:fldCharType="separate"/>
-              </w:r>
-              <w:r>
-                <w:rPr>
-                  <w:i/>
-                  <w:iCs/>
-                  <w:noProof/>
-                </w:rPr>
-                <w:t>Dictionaries</w:t>
-              </w:r>
-              <w:r>
-                <w:rPr>
-                  <w:noProof/>
-                </w:rPr>
-                <w:t xml:space="preserve">. (n.d.). Retrieved from AfterHours Programming: https://www.afterhoursprogramming.com/tutorial/ </w:t>
-              </w:r>
-            </w:p>
-            <w:p>
-              <w:pPr>
-                <w:pStyle w:val="Bibliography"/>
-                <w:ind w:left="720" w:hanging="720"/>
-                <w:rPr>
-                  <w:noProof/>
-                </w:rPr>
-              </w:pPr>
-              <w:r>
-                <w:rPr>
-                  <w:i/>
-                  <w:iCs/>
-                  <w:noProof/>
-                </w:rPr>
-                <w:t>Python Exception Handling</w:t>
-              </w:r>
-              <w:r>
-                <w:rPr>
-                  <w:noProof/>
-                </w:rPr>
-                <w:t>. (n.d.). Retrieved from Geeks for Geeks: https://www.geeksforgeeks.org/python-exception-handling/</w:t>
-              </w:r>
-            </w:p>
-            <w:p>
-              <w:pPr>
-                <w:pStyle w:val="Bibliography"/>
-                <w:ind w:left="720" w:hanging="720"/>
-                <w:rPr>
-                  <w:noProof/>
-                </w:rPr>
-              </w:pPr>
-              <w:r>
-                <w:rPr>
-                  <w:i/>
-                  <w:iCs/>
-                  <w:noProof/>
-                </w:rPr>
-                <w:t>The ultimate guide to Python pickle</w:t>
-              </w:r>
-              <w:r>
-                <w:rPr>
-                  <w:noProof/>
-                </w:rPr>
-                <w:t>. (n.d.). Retrieved from snyk.io: https://snyk.io/blog/guide-to-python-pickle/</w:t>
-              </w:r>
-            </w:p>
-            <w:p>
-              <w:r>
-                <w:rPr>
-                  <w:b/>
-                  <w:bCs/>
-                  <w:noProof/>
-                </w:rPr>
-                <w:fldChar w:fldCharType="end"/>
-              </w:r>
-            </w:p>
-          </w:sdtContent>
-        </w:sdt>
-      </w:sdtContent>
-    </w:sdt>
     <w:p/>
     <w:sectPr>
       <w:pgSz w:w="12240" w:h="15840"/>
@@ -2995,7 +2979,7 @@
     <b:Title>Dictionaries</b:Title>
     <b:InternetSiteTitle>AfterHours Programming</b:InternetSiteTitle>
     <b:URL>https://www.afterhoursprogramming.com/tutorial/ </b:URL>
-    <b:RefOrder>3</b:RefOrder>
+    <b:RefOrder>1</b:RefOrder>
   </b:Source>
   <b:Source>
     <b:Tag>The</b:Tag>
@@ -3004,7 +2988,7 @@
     <b:Title>The ultimate guide to Python pickle</b:Title>
     <b:InternetSiteTitle>snyk.io</b:InternetSiteTitle>
     <b:URL>https://snyk.io/blog/guide-to-python-pickle/</b:URL>
-    <b:RefOrder>1</b:RefOrder>
+    <b:RefOrder>2</b:RefOrder>
   </b:Source>
   <b:Source>
     <b:Tag>Pyt</b:Tag>
@@ -3013,13 +2997,13 @@
     <b:Title>Python Exception Handling</b:Title>
     <b:InternetSiteTitle>Geeks for Geeks</b:InternetSiteTitle>
     <b:URL>https://www.geeksforgeeks.org/python-exception-handling/</b:URL>
-    <b:RefOrder>2</b:RefOrder>
+    <b:RefOrder>3</b:RefOrder>
   </b:Source>
 </b:Sources>
 </file>
 
 <file path=customXml/itemProps1.xml><?xml version="1.0" encoding="utf-8"?>
-<ds:datastoreItem xmlns:ds="http://schemas.openxmlformats.org/officeDocument/2006/customXml" ds:itemID="{5C828407-1E9A-436D-AA0C-B0790EE696BC}">
+<ds:datastoreItem xmlns:ds="http://schemas.openxmlformats.org/officeDocument/2006/customXml" ds:itemID="{B48EEC70-CFA2-48AF-80A0-BFD7042274DD}">
   <ds:schemaRefs>
     <ds:schemaRef ds:uri="http://schemas.openxmlformats.org/officeDocument/2006/bibliography"/>
   </ds:schemaRefs>

</xml_diff>